<commit_message>
Question 2 telah ditambahkan
</commit_message>
<xml_diff>
--- a/Question.docx
+++ b/Question.docx
@@ -264,8 +264,6 @@
         </w:rPr>
         <w:t>Aramis</w:t>
       </w:r>
-      <w:bookmarkStart w:id="0" w:name="_GoBack"/>
-      <w:bookmarkEnd w:id="0"/>
       <w:proofErr w:type="spellEnd"/>
     </w:p>
     <w:p>
@@ -281,6 +279,115 @@
           <w:szCs w:val="24"/>
         </w:rPr>
       </w:pPr>
+      <w:proofErr w:type="spellStart"/>
+      <w:r>
+        <w:rPr>
+          <w:rFonts w:ascii="Aparajita" w:hAnsi="Aparajita" w:cs="Aparajita"/>
+          <w:sz w:val="24"/>
+          <w:szCs w:val="24"/>
+        </w:rPr>
+        <w:t>Berapakah</w:t>
+      </w:r>
+      <w:proofErr w:type="spellEnd"/>
+      <w:r>
+        <w:rPr>
+          <w:rFonts w:ascii="Aparajita" w:hAnsi="Aparajita" w:cs="Aparajita"/>
+          <w:sz w:val="24"/>
+          <w:szCs w:val="24"/>
+        </w:rPr>
+        <w:t xml:space="preserve"> </w:t>
+      </w:r>
+      <w:proofErr w:type="spellStart"/>
+      <w:r>
+        <w:rPr>
+          <w:rFonts w:ascii="Aparajita" w:hAnsi="Aparajita" w:cs="Aparajita"/>
+          <w:sz w:val="24"/>
+          <w:szCs w:val="24"/>
+        </w:rPr>
+        <w:t>ketinggian</w:t>
+      </w:r>
+      <w:proofErr w:type="spellEnd"/>
+      <w:r>
+        <w:rPr>
+          <w:rFonts w:ascii="Aparajita" w:hAnsi="Aparajita" w:cs="Aparajita"/>
+          <w:sz w:val="24"/>
+          <w:szCs w:val="24"/>
+        </w:rPr>
+        <w:t xml:space="preserve"> </w:t>
+      </w:r>
+      <w:proofErr w:type="spellStart"/>
+      <w:r>
+        <w:rPr>
+          <w:rFonts w:ascii="Aparajita" w:hAnsi="Aparajita" w:cs="Aparajita"/>
+          <w:sz w:val="24"/>
+          <w:szCs w:val="24"/>
+        </w:rPr>
+        <w:t>puncak</w:t>
+      </w:r>
+      <w:proofErr w:type="spellEnd"/>
+      <w:r>
+        <w:rPr>
+          <w:rFonts w:ascii="Aparajita" w:hAnsi="Aparajita" w:cs="Aparajita"/>
+          <w:sz w:val="24"/>
+          <w:szCs w:val="24"/>
+        </w:rPr>
+        <w:t xml:space="preserve"> </w:t>
+      </w:r>
+      <w:proofErr w:type="spellStart"/>
+      <w:r>
+        <w:rPr>
+          <w:rFonts w:ascii="Aparajita" w:hAnsi="Aparajita" w:cs="Aparajita"/>
+          <w:sz w:val="24"/>
+          <w:szCs w:val="24"/>
+        </w:rPr>
+        <w:t>tertinggi</w:t>
+      </w:r>
+      <w:proofErr w:type="spellEnd"/>
+      <w:r>
+        <w:rPr>
+          <w:rFonts w:ascii="Aparajita" w:hAnsi="Aparajita" w:cs="Aparajita"/>
+          <w:sz w:val="24"/>
+          <w:szCs w:val="24"/>
+        </w:rPr>
+        <w:t xml:space="preserve"> di </w:t>
+      </w:r>
+      <w:proofErr w:type="spellStart"/>
+      <w:r>
+        <w:rPr>
+          <w:rFonts w:ascii="Aparajita" w:hAnsi="Aparajita" w:cs="Aparajita"/>
+          <w:sz w:val="24"/>
+          <w:szCs w:val="24"/>
+        </w:rPr>
+        <w:t>dunia</w:t>
+      </w:r>
+      <w:proofErr w:type="spellEnd"/>
+      <w:r>
+        <w:rPr>
+          <w:rFonts w:ascii="Aparajita" w:hAnsi="Aparajita" w:cs="Aparajita"/>
+          <w:sz w:val="24"/>
+          <w:szCs w:val="24"/>
+        </w:rPr>
+        <w:t>, Mount Everest?</w:t>
+      </w:r>
+      <w:r>
+        <w:rPr>
+          <w:rFonts w:ascii="Aparajita" w:hAnsi="Aparajita" w:cs="Aparajita"/>
+          <w:sz w:val="24"/>
+          <w:szCs w:val="24"/>
+        </w:rPr>
+        <w:br/>
+      </w:r>
+      <w:r>
+        <w:rPr>
+          <w:rFonts w:ascii="Aparajita" w:hAnsi="Aparajita" w:cs="Aparajita"/>
+          <w:b/>
+          <w:sz w:val="24"/>
+          <w:szCs w:val="24"/>
+        </w:rPr>
+        <w:t>8,848 Metres</w:t>
+      </w:r>
+      <w:bookmarkStart w:id="0" w:name="_GoBack"/>
+      <w:bookmarkEnd w:id="0"/>
     </w:p>
     <w:sectPr>
       <w:pgSz w:w="12240" w:h="15840"/>

</xml_diff>

<commit_message>
Soal ke 3 sudah ditambahkan
</commit_message>
<xml_diff>
--- a/Question.docx
+++ b/Question.docx
@@ -45,178 +45,14 @@
           <w:szCs w:val="24"/>
         </w:rPr>
       </w:pPr>
-      <w:proofErr w:type="spellStart"/>
-      <w:r>
-        <w:rPr>
-          <w:rFonts w:ascii="Aparajita" w:hAnsi="Aparajita" w:cs="Aparajita"/>
-          <w:sz w:val="24"/>
-          <w:szCs w:val="24"/>
-        </w:rPr>
-        <w:t>Karakter</w:t>
-      </w:r>
-      <w:proofErr w:type="spellEnd"/>
-      <w:r>
-        <w:rPr>
-          <w:rFonts w:ascii="Aparajita" w:hAnsi="Aparajita" w:cs="Aparajita"/>
-          <w:sz w:val="24"/>
-          <w:szCs w:val="24"/>
-        </w:rPr>
-        <w:t xml:space="preserve"> </w:t>
-      </w:r>
-      <w:proofErr w:type="spellStart"/>
-      <w:r>
-        <w:rPr>
-          <w:rFonts w:ascii="Aparajita" w:hAnsi="Aparajita" w:cs="Aparajita"/>
-          <w:sz w:val="24"/>
-          <w:szCs w:val="24"/>
-        </w:rPr>
-        <w:t>manakah</w:t>
-      </w:r>
-      <w:proofErr w:type="spellEnd"/>
-      <w:r>
-        <w:rPr>
-          <w:rFonts w:ascii="Aparajita" w:hAnsi="Aparajita" w:cs="Aparajita"/>
-          <w:sz w:val="24"/>
-          <w:szCs w:val="24"/>
-        </w:rPr>
-        <w:t xml:space="preserve"> yang </w:t>
-      </w:r>
-      <w:proofErr w:type="spellStart"/>
-      <w:r>
-        <w:rPr>
-          <w:rFonts w:ascii="Aparajita" w:hAnsi="Aparajita" w:cs="Aparajita"/>
-          <w:sz w:val="24"/>
-          <w:szCs w:val="24"/>
-        </w:rPr>
-        <w:t>dimaksud</w:t>
-      </w:r>
-      <w:proofErr w:type="spellEnd"/>
-      <w:r>
-        <w:rPr>
-          <w:rFonts w:ascii="Aparajita" w:hAnsi="Aparajita" w:cs="Aparajita"/>
-          <w:sz w:val="24"/>
-          <w:szCs w:val="24"/>
-        </w:rPr>
-        <w:t xml:space="preserve"> sang </w:t>
-      </w:r>
-      <w:proofErr w:type="spellStart"/>
-      <w:r>
-        <w:rPr>
-          <w:rFonts w:ascii="Aparajita" w:hAnsi="Aparajita" w:cs="Aparajita"/>
-          <w:sz w:val="24"/>
-          <w:szCs w:val="24"/>
-        </w:rPr>
-        <w:t>penulis</w:t>
-      </w:r>
-      <w:proofErr w:type="spellEnd"/>
-      <w:r>
-        <w:rPr>
-          <w:rFonts w:ascii="Aparajita" w:hAnsi="Aparajita" w:cs="Aparajita"/>
-          <w:sz w:val="24"/>
-          <w:szCs w:val="24"/>
-        </w:rPr>
-        <w:t xml:space="preserve"> </w:t>
-      </w:r>
-      <w:proofErr w:type="spellStart"/>
-      <w:r>
-        <w:rPr>
-          <w:rFonts w:ascii="Aparajita" w:hAnsi="Aparajita" w:cs="Aparajita"/>
-          <w:sz w:val="24"/>
-          <w:szCs w:val="24"/>
-        </w:rPr>
-        <w:t>dalam</w:t>
-      </w:r>
-      <w:proofErr w:type="spellEnd"/>
-      <w:r>
-        <w:rPr>
-          <w:rFonts w:ascii="Aparajita" w:hAnsi="Aparajita" w:cs="Aparajita"/>
-          <w:sz w:val="24"/>
-          <w:szCs w:val="24"/>
-        </w:rPr>
-        <w:t xml:space="preserve"> </w:t>
-      </w:r>
-      <w:proofErr w:type="spellStart"/>
-      <w:r>
-        <w:rPr>
-          <w:rFonts w:ascii="Aparajita" w:hAnsi="Aparajita" w:cs="Aparajita"/>
-          <w:sz w:val="24"/>
-          <w:szCs w:val="24"/>
-        </w:rPr>
-        <w:t>judulnya</w:t>
-      </w:r>
-      <w:proofErr w:type="spellEnd"/>
-      <w:r>
-        <w:rPr>
-          <w:rFonts w:ascii="Aparajita" w:hAnsi="Aparajita" w:cs="Aparajita"/>
-          <w:sz w:val="24"/>
-          <w:szCs w:val="24"/>
-        </w:rPr>
-        <w:t xml:space="preserve"> di novel “The Three </w:t>
-      </w:r>
-      <w:proofErr w:type="spellStart"/>
-      <w:r>
-        <w:rPr>
-          <w:rFonts w:ascii="Aparajita" w:hAnsi="Aparajita" w:cs="Aparajita"/>
-          <w:sz w:val="24"/>
-          <w:szCs w:val="24"/>
-        </w:rPr>
-        <w:t>Muskeeters</w:t>
-      </w:r>
-      <w:proofErr w:type="spellEnd"/>
-      <w:r>
-        <w:rPr>
-          <w:rFonts w:ascii="Aparajita" w:hAnsi="Aparajita" w:cs="Aparajita"/>
-          <w:sz w:val="24"/>
-          <w:szCs w:val="24"/>
-        </w:rPr>
-        <w:t xml:space="preserve">” </w:t>
-      </w:r>
-      <w:proofErr w:type="spellStart"/>
-      <w:r>
-        <w:rPr>
-          <w:rFonts w:ascii="Aparajita" w:hAnsi="Aparajita" w:cs="Aparajita"/>
-          <w:sz w:val="24"/>
-          <w:szCs w:val="24"/>
-        </w:rPr>
-        <w:t>karya</w:t>
-      </w:r>
-      <w:proofErr w:type="spellEnd"/>
-      <w:r>
-        <w:rPr>
-          <w:rFonts w:ascii="Aparajita" w:hAnsi="Aparajita" w:cs="Aparajita"/>
-          <w:sz w:val="24"/>
-          <w:szCs w:val="24"/>
-        </w:rPr>
-        <w:t xml:space="preserve"> </w:t>
-      </w:r>
-      <w:proofErr w:type="spellStart"/>
-      <w:r>
-        <w:rPr>
-          <w:rFonts w:ascii="Aparajita" w:hAnsi="Aparajita" w:cs="Aparajita"/>
-          <w:sz w:val="24"/>
-          <w:szCs w:val="24"/>
-        </w:rPr>
-        <w:t>Alexandre</w:t>
-      </w:r>
-      <w:proofErr w:type="spellEnd"/>
-      <w:r>
-        <w:rPr>
-          <w:rFonts w:ascii="Aparajita" w:hAnsi="Aparajita" w:cs="Aparajita"/>
-          <w:sz w:val="24"/>
-          <w:szCs w:val="24"/>
-        </w:rPr>
-        <w:t xml:space="preserve"> </w:t>
-      </w:r>
-      <w:proofErr w:type="gramStart"/>
-      <w:r>
-        <w:rPr>
-          <w:rFonts w:ascii="Aparajita" w:hAnsi="Aparajita" w:cs="Aparajita"/>
-          <w:sz w:val="24"/>
-          <w:szCs w:val="24"/>
-        </w:rPr>
-        <w:t>Dumas ?</w:t>
-      </w:r>
-      <w:proofErr w:type="gramEnd"/>
+      <w:r>
+        <w:rPr>
+          <w:rFonts w:ascii="Aparajita" w:hAnsi="Aparajita" w:cs="Aparajita"/>
+          <w:sz w:val="24"/>
+          <w:szCs w:val="24"/>
+        </w:rPr>
+        <w:t>Karakter manakah yang dimaksud sang penulis dalam judulnya di novel “The Three Muskeeters” karya Alexandre Dumas ?</w:t>
+      </w:r>
       <w:r>
         <w:rPr>
           <w:rFonts w:ascii="Aparajita" w:hAnsi="Aparajita" w:cs="Aparajita"/>
@@ -232,9 +68,8 @@
           <w:sz w:val="24"/>
           <w:szCs w:val="24"/>
         </w:rPr>
-        <w:t xml:space="preserve">Athos, </w:t>
-      </w:r>
-      <w:proofErr w:type="spellStart"/>
+        <w:t>Athos, Porthos , Aramis</w:t>
+      </w:r>
       <w:r>
         <w:rPr>
           <w:rFonts w:ascii="Aparajita" w:hAnsi="Aparajita" w:cs="Aparajita"/>
@@ -242,29 +77,16 @@
           <w:sz w:val="24"/>
           <w:szCs w:val="24"/>
         </w:rPr>
-        <w:t>Porthos</w:t>
-      </w:r>
-      <w:proofErr w:type="spellEnd"/>
-      <w:r>
-        <w:rPr>
-          <w:rFonts w:ascii="Aparajita" w:hAnsi="Aparajita" w:cs="Aparajita"/>
-          <w:b/>
-          <w:sz w:val="24"/>
-          <w:szCs w:val="24"/>
-        </w:rPr>
-        <w:t xml:space="preserve"> , </w:t>
-      </w:r>
-      <w:proofErr w:type="spellStart"/>
-      <w:r>
-        <w:rPr>
-          <w:rFonts w:ascii="Aparajita" w:hAnsi="Aparajita" w:cs="Aparajita"/>
-          <w:b/>
-          <w:sz w:val="24"/>
-          <w:szCs w:val="24"/>
-        </w:rPr>
-        <w:t>Aramis</w:t>
-      </w:r>
-      <w:proofErr w:type="spellEnd"/>
+        <w:t xml:space="preserve"> – </w:t>
+      </w:r>
+      <w:r>
+        <w:rPr>
+          <w:rFonts w:ascii="Aparajita" w:hAnsi="Aparajita" w:cs="Aparajita"/>
+          <w:sz w:val="24"/>
+          <w:szCs w:val="24"/>
+        </w:rPr>
+        <w:t>Pilihan Berganda</w:t>
+      </w:r>
     </w:p>
     <w:p>
       <w:pPr>
@@ -279,95 +101,13 @@
           <w:szCs w:val="24"/>
         </w:rPr>
       </w:pPr>
-      <w:proofErr w:type="spellStart"/>
-      <w:r>
-        <w:rPr>
-          <w:rFonts w:ascii="Aparajita" w:hAnsi="Aparajita" w:cs="Aparajita"/>
-          <w:sz w:val="24"/>
-          <w:szCs w:val="24"/>
-        </w:rPr>
-        <w:t>Berapakah</w:t>
-      </w:r>
-      <w:proofErr w:type="spellEnd"/>
-      <w:r>
-        <w:rPr>
-          <w:rFonts w:ascii="Aparajita" w:hAnsi="Aparajita" w:cs="Aparajita"/>
-          <w:sz w:val="24"/>
-          <w:szCs w:val="24"/>
-        </w:rPr>
-        <w:t xml:space="preserve"> </w:t>
-      </w:r>
-      <w:proofErr w:type="spellStart"/>
-      <w:r>
-        <w:rPr>
-          <w:rFonts w:ascii="Aparajita" w:hAnsi="Aparajita" w:cs="Aparajita"/>
-          <w:sz w:val="24"/>
-          <w:szCs w:val="24"/>
-        </w:rPr>
-        <w:t>ketinggian</w:t>
-      </w:r>
-      <w:proofErr w:type="spellEnd"/>
-      <w:r>
-        <w:rPr>
-          <w:rFonts w:ascii="Aparajita" w:hAnsi="Aparajita" w:cs="Aparajita"/>
-          <w:sz w:val="24"/>
-          <w:szCs w:val="24"/>
-        </w:rPr>
-        <w:t xml:space="preserve"> </w:t>
-      </w:r>
-      <w:proofErr w:type="spellStart"/>
-      <w:r>
-        <w:rPr>
-          <w:rFonts w:ascii="Aparajita" w:hAnsi="Aparajita" w:cs="Aparajita"/>
-          <w:sz w:val="24"/>
-          <w:szCs w:val="24"/>
-        </w:rPr>
-        <w:t>puncak</w:t>
-      </w:r>
-      <w:proofErr w:type="spellEnd"/>
-      <w:r>
-        <w:rPr>
-          <w:rFonts w:ascii="Aparajita" w:hAnsi="Aparajita" w:cs="Aparajita"/>
-          <w:sz w:val="24"/>
-          <w:szCs w:val="24"/>
-        </w:rPr>
-        <w:t xml:space="preserve"> </w:t>
-      </w:r>
-      <w:proofErr w:type="spellStart"/>
-      <w:r>
-        <w:rPr>
-          <w:rFonts w:ascii="Aparajita" w:hAnsi="Aparajita" w:cs="Aparajita"/>
-          <w:sz w:val="24"/>
-          <w:szCs w:val="24"/>
-        </w:rPr>
-        <w:t>tertinggi</w:t>
-      </w:r>
-      <w:proofErr w:type="spellEnd"/>
-      <w:r>
-        <w:rPr>
-          <w:rFonts w:ascii="Aparajita" w:hAnsi="Aparajita" w:cs="Aparajita"/>
-          <w:sz w:val="24"/>
-          <w:szCs w:val="24"/>
-        </w:rPr>
-        <w:t xml:space="preserve"> di </w:t>
-      </w:r>
-      <w:proofErr w:type="spellStart"/>
-      <w:r>
-        <w:rPr>
-          <w:rFonts w:ascii="Aparajita" w:hAnsi="Aparajita" w:cs="Aparajita"/>
-          <w:sz w:val="24"/>
-          <w:szCs w:val="24"/>
-        </w:rPr>
-        <w:t>dunia</w:t>
-      </w:r>
-      <w:proofErr w:type="spellEnd"/>
-      <w:r>
-        <w:rPr>
-          <w:rFonts w:ascii="Aparajita" w:hAnsi="Aparajita" w:cs="Aparajita"/>
-          <w:sz w:val="24"/>
-          <w:szCs w:val="24"/>
-        </w:rPr>
-        <w:t>, Mount Everest?</w:t>
+      <w:r>
+        <w:rPr>
+          <w:rFonts w:ascii="Aparajita" w:hAnsi="Aparajita" w:cs="Aparajita"/>
+          <w:sz w:val="24"/>
+          <w:szCs w:val="24"/>
+        </w:rPr>
+        <w:t>Berapakah ketinggian puncak tertinggi di dunia, Mount Everest?</w:t>
       </w:r>
       <w:r>
         <w:rPr>
@@ -385,6 +125,54 @@
           <w:szCs w:val="24"/>
         </w:rPr>
         <w:t>8,848 Metres</w:t>
+      </w:r>
+      <w:r>
+        <w:rPr>
+          <w:rFonts w:ascii="Aparajita" w:hAnsi="Aparajita" w:cs="Aparajita"/>
+          <w:b/>
+          <w:sz w:val="24"/>
+          <w:szCs w:val="24"/>
+        </w:rPr>
+        <w:t xml:space="preserve"> – Value Estimation</w:t>
+      </w:r>
+    </w:p>
+    <w:p>
+      <w:pPr>
+        <w:pStyle w:val="ListParagraph"/>
+        <w:numPr>
+          <w:ilvl w:val="0"/>
+          <w:numId w:val="3"/>
+        </w:numPr>
+        <w:rPr>
+          <w:rFonts w:ascii="Aparajita" w:hAnsi="Aparajita" w:cs="Aparajita"/>
+          <w:sz w:val="24"/>
+          <w:szCs w:val="24"/>
+        </w:rPr>
+      </w:pPr>
+      <w:r>
+        <w:rPr>
+          <w:rFonts w:ascii="Aparajita" w:hAnsi="Aparajita" w:cs="Aparajita"/>
+          <w:sz w:val="24"/>
+          <w:szCs w:val="24"/>
+        </w:rPr>
+        <w:t>Bagaimanakah cara Penguasa otoriter paling terkenal di dunia, Adolf Hitler, meninggal?</w:t>
+      </w:r>
+      <w:r>
+        <w:rPr>
+          <w:rFonts w:ascii="Aparajita" w:hAnsi="Aparajita" w:cs="Aparajita"/>
+          <w:sz w:val="24"/>
+          <w:szCs w:val="24"/>
+        </w:rPr>
+        <w:br/>
+      </w:r>
+      <w:r>
+        <w:rPr>
+          <w:rFonts w:ascii="Aparajita" w:hAnsi="Aparajita" w:cs="Aparajita"/>
+          <w:b/>
+          <w:sz w:val="24"/>
+          <w:szCs w:val="24"/>
+        </w:rPr>
+        <w:t>Bunuh diri – Pilihan Berganda</w:t>
       </w:r>
       <w:bookmarkStart w:id="0" w:name="_GoBack"/>
       <w:bookmarkEnd w:id="0"/>

</xml_diff>

<commit_message>
Soal sudah ditambahkan hingga nomor 9
</commit_message>
<xml_diff>
--- a/Question.docx
+++ b/Question.docx
@@ -24,13 +24,23 @@
     </w:p>
     <w:p>
       <w:pPr>
-        <w:jc w:val="center"/>
+        <w:tabs>
+          <w:tab w:val="left" w:pos="774"/>
+        </w:tabs>
         <w:rPr>
           <w:rFonts w:ascii="Algerian" w:hAnsi="Algerian"/>
           <w:sz w:val="32"/>
           <w:szCs w:val="32"/>
         </w:rPr>
       </w:pPr>
+      <w:r>
+        <w:rPr>
+          <w:rFonts w:ascii="Algerian" w:hAnsi="Algerian"/>
+          <w:sz w:val="32"/>
+          <w:szCs w:val="32"/>
+        </w:rPr>
+        <w:tab/>
+      </w:r>
     </w:p>
     <w:p>
       <w:pPr>
@@ -51,7 +61,16 @@
           <w:sz w:val="24"/>
           <w:szCs w:val="24"/>
         </w:rPr>
-        <w:t>Karakter manakah yang dimaksud sang penulis dalam judulnya di novel “The Three Muskeeters” karya Alexandre Dumas ?</w:t>
+        <w:t xml:space="preserve">Karakter yang dimaksud dalam Novel “The Three Musketeers” karya Alexander Dumas adalah </w:t>
+      </w:r>
+      <w:r>
+        <w:rPr>
+          <w:rFonts w:ascii="Aparajita" w:hAnsi="Aparajita" w:cs="Aparajita"/>
+          <w:b/>
+          <w:sz w:val="24"/>
+          <w:szCs w:val="24"/>
+        </w:rPr>
+        <w:t>Arthos , Porthos dan Aramis.</w:t>
       </w:r>
       <w:r>
         <w:rPr>
@@ -68,24 +87,7 @@
           <w:sz w:val="24"/>
           <w:szCs w:val="24"/>
         </w:rPr>
-        <w:t>Athos, Porthos , Aramis</w:t>
-      </w:r>
-      <w:r>
-        <w:rPr>
-          <w:rFonts w:ascii="Aparajita" w:hAnsi="Aparajita" w:cs="Aparajita"/>
-          <w:b/>
-          <w:sz w:val="24"/>
-          <w:szCs w:val="24"/>
-        </w:rPr>
-        <w:t xml:space="preserve"> – </w:t>
-      </w:r>
-      <w:r>
-        <w:rPr>
-          <w:rFonts w:ascii="Aparajita" w:hAnsi="Aparajita" w:cs="Aparajita"/>
-          <w:sz w:val="24"/>
-          <w:szCs w:val="24"/>
-        </w:rPr>
-        <w:t>Pilihan Berganda</w:t>
+        <w:t>True – True / False Question</w:t>
       </w:r>
     </w:p>
     <w:p>
@@ -155,7 +157,7 @@
           <w:sz w:val="24"/>
           <w:szCs w:val="24"/>
         </w:rPr>
-        <w:t>Bagaimanakah cara Penguasa otoriter paling terkenal di dunia, Adolf Hitler, meninggal?</w:t>
+        <w:t>Adolf Hitler, Penguasa otoriter paling terkenal di dunia, meninggal karena dibunuh oleh Erwin Rommel, salah satu jenderalnya sendiri.</w:t>
       </w:r>
       <w:r>
         <w:rPr>
@@ -172,7 +174,257 @@
           <w:sz w:val="24"/>
           <w:szCs w:val="24"/>
         </w:rPr>
-        <w:t>Bunuh diri – Pilihan Berganda</w:t>
+        <w:t>False – True / False Question</w:t>
+      </w:r>
+    </w:p>
+    <w:p>
+      <w:pPr>
+        <w:pStyle w:val="ListParagraph"/>
+        <w:numPr>
+          <w:ilvl w:val="0"/>
+          <w:numId w:val="3"/>
+        </w:numPr>
+        <w:rPr>
+          <w:rFonts w:ascii="Aparajita" w:hAnsi="Aparajita" w:cs="Aparajita"/>
+          <w:sz w:val="24"/>
+          <w:szCs w:val="24"/>
+        </w:rPr>
+      </w:pPr>
+      <w:r>
+        <w:rPr>
+          <w:rFonts w:ascii="Aparajita" w:hAnsi="Aparajita" w:cs="Aparajita"/>
+          <w:sz w:val="24"/>
+          <w:szCs w:val="24"/>
+        </w:rPr>
+        <w:t>Manakah Ruangan Kelas TI-A Sore Semester IV ?</w:t>
+      </w:r>
+      <w:r>
+        <w:rPr>
+          <w:rFonts w:ascii="Aparajita" w:hAnsi="Aparajita" w:cs="Aparajita"/>
+          <w:sz w:val="24"/>
+          <w:szCs w:val="24"/>
+        </w:rPr>
+        <w:br/>
+      </w:r>
+      <w:r>
+        <w:rPr>
+          <w:rFonts w:ascii="Aparajita" w:hAnsi="Aparajita" w:cs="Aparajita"/>
+          <w:b/>
+          <w:sz w:val="24"/>
+          <w:szCs w:val="24"/>
+        </w:rPr>
+        <w:t>T1/L2 – Multiple Choice</w:t>
+      </w:r>
+      <w:r>
+        <w:rPr>
+          <w:rFonts w:ascii="Aparajita" w:hAnsi="Aparajita" w:cs="Aparajita"/>
+          <w:sz w:val="24"/>
+          <w:szCs w:val="24"/>
+        </w:rPr>
+        <w:t xml:space="preserve"> </w:t>
+      </w:r>
+    </w:p>
+    <w:p>
+      <w:pPr>
+        <w:pStyle w:val="ListParagraph"/>
+        <w:numPr>
+          <w:ilvl w:val="0"/>
+          <w:numId w:val="3"/>
+        </w:numPr>
+        <w:rPr>
+          <w:rFonts w:ascii="Aparajita" w:hAnsi="Aparajita" w:cs="Aparajita"/>
+          <w:sz w:val="24"/>
+          <w:szCs w:val="24"/>
+        </w:rPr>
+      </w:pPr>
+      <w:r>
+        <w:rPr>
+          <w:rFonts w:ascii="Aparajita" w:hAnsi="Aparajita" w:cs="Aparajita"/>
+          <w:sz w:val="24"/>
+          <w:szCs w:val="24"/>
+        </w:rPr>
+        <w:t xml:space="preserve"> 1 Joule setara dengan berapa kalori ?</w:t>
+      </w:r>
+      <w:r>
+        <w:rPr>
+          <w:rFonts w:ascii="Aparajita" w:hAnsi="Aparajita" w:cs="Aparajita"/>
+          <w:sz w:val="24"/>
+          <w:szCs w:val="24"/>
+        </w:rPr>
+        <w:br/>
+      </w:r>
+      <w:r>
+        <w:rPr>
+          <w:rFonts w:ascii="Aparajita" w:hAnsi="Aparajita" w:cs="Aparajita"/>
+          <w:b/>
+          <w:sz w:val="24"/>
+          <w:szCs w:val="24"/>
+        </w:rPr>
+        <w:t>0,24 kal – Multiple Choice</w:t>
+      </w:r>
+    </w:p>
+    <w:p>
+      <w:pPr>
+        <w:pStyle w:val="ListParagraph"/>
+        <w:numPr>
+          <w:ilvl w:val="0"/>
+          <w:numId w:val="3"/>
+        </w:numPr>
+        <w:rPr>
+          <w:rFonts w:ascii="Aparajita" w:hAnsi="Aparajita" w:cs="Aparajita"/>
+          <w:sz w:val="24"/>
+          <w:szCs w:val="24"/>
+        </w:rPr>
+      </w:pPr>
+      <w:r>
+        <w:rPr>
+          <w:rFonts w:ascii="Aparajita" w:hAnsi="Aparajita" w:cs="Aparajita"/>
+          <w:sz w:val="24"/>
+          <w:szCs w:val="24"/>
+        </w:rPr>
+        <w:t>Apakah hobi karakter “Sandy Cheeks” dalam seri “Spongebob Squarepants”?</w:t>
+      </w:r>
+      <w:r>
+        <w:rPr>
+          <w:rFonts w:ascii="Aparajita" w:hAnsi="Aparajita" w:cs="Aparajita"/>
+          <w:sz w:val="24"/>
+          <w:szCs w:val="24"/>
+        </w:rPr>
+        <w:br/>
+      </w:r>
+      <w:r>
+        <w:rPr>
+          <w:rFonts w:ascii="Aparajita" w:hAnsi="Aparajita" w:cs="Aparajita"/>
+          <w:b/>
+          <w:sz w:val="24"/>
+          <w:szCs w:val="24"/>
+        </w:rPr>
+        <w:t>Karate – Multiple Choice</w:t>
+      </w:r>
+    </w:p>
+    <w:p>
+      <w:pPr>
+        <w:pStyle w:val="ListParagraph"/>
+        <w:numPr>
+          <w:ilvl w:val="0"/>
+          <w:numId w:val="3"/>
+        </w:numPr>
+        <w:rPr>
+          <w:rFonts w:ascii="Aparajita" w:hAnsi="Aparajita" w:cs="Aparajita"/>
+          <w:sz w:val="24"/>
+          <w:szCs w:val="24"/>
+        </w:rPr>
+      </w:pPr>
+      <w:r>
+        <w:rPr>
+          <w:rFonts w:ascii="Aparajita" w:hAnsi="Aparajita" w:cs="Aparajita"/>
+          <w:sz w:val="24"/>
+          <w:szCs w:val="24"/>
+        </w:rPr>
+        <w:t>James Watt adalah penemu Listrik pertama di dunia.</w:t>
+      </w:r>
+      <w:r>
+        <w:rPr>
+          <w:rFonts w:ascii="Aparajita" w:hAnsi="Aparajita" w:cs="Aparajita"/>
+          <w:sz w:val="24"/>
+          <w:szCs w:val="24"/>
+        </w:rPr>
+        <w:br/>
+      </w:r>
+      <w:r>
+        <w:rPr>
+          <w:rFonts w:ascii="Aparajita" w:hAnsi="Aparajita" w:cs="Aparajita"/>
+          <w:b/>
+          <w:sz w:val="24"/>
+          <w:szCs w:val="24"/>
+        </w:rPr>
+        <w:t>False – True / False Question</w:t>
+      </w:r>
+    </w:p>
+    <w:p>
+      <w:pPr>
+        <w:pStyle w:val="ListParagraph"/>
+        <w:numPr>
+          <w:ilvl w:val="0"/>
+          <w:numId w:val="3"/>
+        </w:numPr>
+        <w:rPr>
+          <w:rFonts w:ascii="Aparajita" w:hAnsi="Aparajita" w:cs="Aparajita"/>
+          <w:sz w:val="24"/>
+          <w:szCs w:val="24"/>
+        </w:rPr>
+      </w:pPr>
+      <w:r>
+        <w:rPr>
+          <w:rFonts w:ascii="Aparajita" w:hAnsi="Aparajita" w:cs="Aparajita"/>
+          <w:sz w:val="24"/>
+          <w:szCs w:val="24"/>
+        </w:rPr>
+        <w:t xml:space="preserve">Berapa Jumlah Pemain </w:t>
+      </w:r>
+      <w:r>
+        <w:rPr>
+          <w:rFonts w:ascii="Aparajita" w:hAnsi="Aparajita" w:cs="Aparajita"/>
+          <w:sz w:val="24"/>
+          <w:szCs w:val="24"/>
+        </w:rPr>
+        <w:t>dalam permainan Ice Hockey?</w:t>
+      </w:r>
+      <w:r>
+        <w:rPr>
+          <w:rFonts w:ascii="Aparajita" w:hAnsi="Aparajita" w:cs="Aparajita"/>
+          <w:sz w:val="24"/>
+          <w:szCs w:val="24"/>
+        </w:rPr>
+        <w:br/>
+      </w:r>
+      <w:r>
+        <w:rPr>
+          <w:rFonts w:ascii="Aparajita" w:hAnsi="Aparajita" w:cs="Aparajita"/>
+          <w:b/>
+          <w:sz w:val="24"/>
+          <w:szCs w:val="24"/>
+        </w:rPr>
+        <w:t>6 orang – Value Estimation</w:t>
+      </w:r>
+    </w:p>
+    <w:p>
+      <w:pPr>
+        <w:pStyle w:val="ListParagraph"/>
+        <w:numPr>
+          <w:ilvl w:val="0"/>
+          <w:numId w:val="3"/>
+        </w:numPr>
+        <w:rPr>
+          <w:rFonts w:ascii="Aparajita" w:hAnsi="Aparajita" w:cs="Aparajita"/>
+          <w:sz w:val="24"/>
+          <w:szCs w:val="24"/>
+        </w:rPr>
+      </w:pPr>
+      <w:r>
+        <w:rPr>
+          <w:rFonts w:ascii="Aparajita" w:hAnsi="Aparajita" w:cs="Aparajita"/>
+          <w:sz w:val="24"/>
+          <w:szCs w:val="24"/>
+        </w:rPr>
+        <w:t>Manakah di bawah ini yang mengandung C ?</w:t>
+      </w:r>
+      <w:r>
+        <w:rPr>
+          <w:rFonts w:ascii="Aparajita" w:hAnsi="Aparajita" w:cs="Aparajita"/>
+          <w:sz w:val="24"/>
+          <w:szCs w:val="24"/>
+        </w:rPr>
+        <w:br/>
+      </w:r>
+      <w:r>
+        <w:rPr>
+          <w:rFonts w:ascii="Aparajita" w:hAnsi="Aparajita" w:cs="Aparajita"/>
+          <w:b/>
+          <w:sz w:val="24"/>
+          <w:szCs w:val="24"/>
+        </w:rPr>
+        <w:t>Jeruk – Multiple Choice</w:t>
       </w:r>
       <w:bookmarkStart w:id="0" w:name="_GoBack"/>
       <w:bookmarkEnd w:id="0"/>

</xml_diff>

<commit_message>
Updated some new things + Pergantian di soal nomor 10 pada QUestion.docx
</commit_message>
<xml_diff>
--- a/Question.docx
+++ b/Question.docx
@@ -56,14 +56,98 @@
           <w:szCs w:val="24"/>
         </w:rPr>
       </w:pPr>
-      <w:r>
-        <w:rPr>
-          <w:rFonts w:ascii="Aparajita" w:hAnsi="Aparajita" w:cs="Aparajita"/>
-          <w:sz w:val="24"/>
-          <w:szCs w:val="24"/>
-        </w:rPr>
-        <w:t xml:space="preserve">Karakter yang dimaksud dalam Novel “The Three Musketeers” karya Alexander Dumas adalah </w:t>
-      </w:r>
+      <w:proofErr w:type="spellStart"/>
+      <w:r>
+        <w:rPr>
+          <w:rFonts w:ascii="Aparajita" w:hAnsi="Aparajita" w:cs="Aparajita"/>
+          <w:sz w:val="24"/>
+          <w:szCs w:val="24"/>
+        </w:rPr>
+        <w:t>Karakter</w:t>
+      </w:r>
+      <w:proofErr w:type="spellEnd"/>
+      <w:r>
+        <w:rPr>
+          <w:rFonts w:ascii="Aparajita" w:hAnsi="Aparajita" w:cs="Aparajita"/>
+          <w:sz w:val="24"/>
+          <w:szCs w:val="24"/>
+        </w:rPr>
+        <w:t xml:space="preserve"> yang </w:t>
+      </w:r>
+      <w:proofErr w:type="spellStart"/>
+      <w:r>
+        <w:rPr>
+          <w:rFonts w:ascii="Aparajita" w:hAnsi="Aparajita" w:cs="Aparajita"/>
+          <w:sz w:val="24"/>
+          <w:szCs w:val="24"/>
+        </w:rPr>
+        <w:t>dimaksud</w:t>
+      </w:r>
+      <w:proofErr w:type="spellEnd"/>
+      <w:r>
+        <w:rPr>
+          <w:rFonts w:ascii="Aparajita" w:hAnsi="Aparajita" w:cs="Aparajita"/>
+          <w:sz w:val="24"/>
+          <w:szCs w:val="24"/>
+        </w:rPr>
+        <w:t xml:space="preserve"> </w:t>
+      </w:r>
+      <w:proofErr w:type="spellStart"/>
+      <w:r>
+        <w:rPr>
+          <w:rFonts w:ascii="Aparajita" w:hAnsi="Aparajita" w:cs="Aparajita"/>
+          <w:sz w:val="24"/>
+          <w:szCs w:val="24"/>
+        </w:rPr>
+        <w:t>dalam</w:t>
+      </w:r>
+      <w:proofErr w:type="spellEnd"/>
+      <w:r>
+        <w:rPr>
+          <w:rFonts w:ascii="Aparajita" w:hAnsi="Aparajita" w:cs="Aparajita"/>
+          <w:sz w:val="24"/>
+          <w:szCs w:val="24"/>
+        </w:rPr>
+        <w:t xml:space="preserve"> Novel “The Three Musketeers” </w:t>
+      </w:r>
+      <w:proofErr w:type="spellStart"/>
+      <w:r>
+        <w:rPr>
+          <w:rFonts w:ascii="Aparajita" w:hAnsi="Aparajita" w:cs="Aparajita"/>
+          <w:sz w:val="24"/>
+          <w:szCs w:val="24"/>
+        </w:rPr>
+        <w:t>karya</w:t>
+      </w:r>
+      <w:proofErr w:type="spellEnd"/>
+      <w:r>
+        <w:rPr>
+          <w:rFonts w:ascii="Aparajita" w:hAnsi="Aparajita" w:cs="Aparajita"/>
+          <w:sz w:val="24"/>
+          <w:szCs w:val="24"/>
+        </w:rPr>
+        <w:t xml:space="preserve"> Alexander Dumas </w:t>
+      </w:r>
+      <w:proofErr w:type="spellStart"/>
+      <w:r>
+        <w:rPr>
+          <w:rFonts w:ascii="Aparajita" w:hAnsi="Aparajita" w:cs="Aparajita"/>
+          <w:sz w:val="24"/>
+          <w:szCs w:val="24"/>
+        </w:rPr>
+        <w:t>adalah</w:t>
+      </w:r>
+      <w:proofErr w:type="spellEnd"/>
+      <w:r>
+        <w:rPr>
+          <w:rFonts w:ascii="Aparajita" w:hAnsi="Aparajita" w:cs="Aparajita"/>
+          <w:sz w:val="24"/>
+          <w:szCs w:val="24"/>
+        </w:rPr>
+        <w:t xml:space="preserve"> </w:t>
+      </w:r>
+      <w:proofErr w:type="spellStart"/>
+      <w:proofErr w:type="gramStart"/>
       <w:r>
         <w:rPr>
           <w:rFonts w:ascii="Aparajita" w:hAnsi="Aparajita" w:cs="Aparajita"/>
@@ -71,7 +155,87 @@
           <w:sz w:val="24"/>
           <w:szCs w:val="24"/>
         </w:rPr>
-        <w:t>Arthos , Porthos dan Aramis.</w:t>
+        <w:t>Arthos</w:t>
+      </w:r>
+      <w:proofErr w:type="spellEnd"/>
+      <w:r>
+        <w:rPr>
+          <w:rFonts w:ascii="Aparajita" w:hAnsi="Aparajita" w:cs="Aparajita"/>
+          <w:b/>
+          <w:sz w:val="24"/>
+          <w:szCs w:val="24"/>
+        </w:rPr>
+        <w:t xml:space="preserve"> ,</w:t>
+      </w:r>
+      <w:proofErr w:type="gramEnd"/>
+      <w:r>
+        <w:rPr>
+          <w:rFonts w:ascii="Aparajita" w:hAnsi="Aparajita" w:cs="Aparajita"/>
+          <w:b/>
+          <w:sz w:val="24"/>
+          <w:szCs w:val="24"/>
+        </w:rPr>
+        <w:t xml:space="preserve"> </w:t>
+      </w:r>
+      <w:proofErr w:type="spellStart"/>
+      <w:r>
+        <w:rPr>
+          <w:rFonts w:ascii="Aparajita" w:hAnsi="Aparajita" w:cs="Aparajita"/>
+          <w:b/>
+          <w:sz w:val="24"/>
+          <w:szCs w:val="24"/>
+        </w:rPr>
+        <w:t>Porthos</w:t>
+      </w:r>
+      <w:proofErr w:type="spellEnd"/>
+      <w:r>
+        <w:rPr>
+          <w:rFonts w:ascii="Aparajita" w:hAnsi="Aparajita" w:cs="Aparajita"/>
+          <w:b/>
+          <w:sz w:val="24"/>
+          <w:szCs w:val="24"/>
+        </w:rPr>
+        <w:t xml:space="preserve"> </w:t>
+      </w:r>
+      <w:proofErr w:type="spellStart"/>
+      <w:r>
+        <w:rPr>
+          <w:rFonts w:ascii="Aparajita" w:hAnsi="Aparajita" w:cs="Aparajita"/>
+          <w:b/>
+          <w:sz w:val="24"/>
+          <w:szCs w:val="24"/>
+        </w:rPr>
+        <w:t>dan</w:t>
+      </w:r>
+      <w:proofErr w:type="spellEnd"/>
+      <w:r>
+        <w:rPr>
+          <w:rFonts w:ascii="Aparajita" w:hAnsi="Aparajita" w:cs="Aparajita"/>
+          <w:b/>
+          <w:sz w:val="24"/>
+          <w:szCs w:val="24"/>
+        </w:rPr>
+        <w:t xml:space="preserve"> </w:t>
+      </w:r>
+      <w:proofErr w:type="spellStart"/>
+      <w:r>
+        <w:rPr>
+          <w:rFonts w:ascii="Aparajita" w:hAnsi="Aparajita" w:cs="Aparajita"/>
+          <w:b/>
+          <w:sz w:val="24"/>
+          <w:szCs w:val="24"/>
+        </w:rPr>
+        <w:t>Aramis</w:t>
+      </w:r>
+      <w:proofErr w:type="spellEnd"/>
+      <w:r>
+        <w:rPr>
+          <w:rFonts w:ascii="Aparajita" w:hAnsi="Aparajita" w:cs="Aparajita"/>
+          <w:b/>
+          <w:sz w:val="24"/>
+          <w:szCs w:val="24"/>
+        </w:rPr>
+        <w:t>.</w:t>
       </w:r>
       <w:r>
         <w:rPr>
@@ -106,13 +270,95 @@
           <w:szCs w:val="24"/>
         </w:rPr>
       </w:pPr>
-      <w:r>
-        <w:rPr>
-          <w:rFonts w:ascii="Aparajita" w:hAnsi="Aparajita" w:cs="Aparajita"/>
-          <w:sz w:val="24"/>
-          <w:szCs w:val="24"/>
-        </w:rPr>
-        <w:t>Berapakah ketinggian puncak tertinggi di dunia, Mount Everest?</w:t>
+      <w:proofErr w:type="spellStart"/>
+      <w:r>
+        <w:rPr>
+          <w:rFonts w:ascii="Aparajita" w:hAnsi="Aparajita" w:cs="Aparajita"/>
+          <w:sz w:val="24"/>
+          <w:szCs w:val="24"/>
+        </w:rPr>
+        <w:t>Berapakah</w:t>
+      </w:r>
+      <w:proofErr w:type="spellEnd"/>
+      <w:r>
+        <w:rPr>
+          <w:rFonts w:ascii="Aparajita" w:hAnsi="Aparajita" w:cs="Aparajita"/>
+          <w:sz w:val="24"/>
+          <w:szCs w:val="24"/>
+        </w:rPr>
+        <w:t xml:space="preserve"> </w:t>
+      </w:r>
+      <w:proofErr w:type="spellStart"/>
+      <w:r>
+        <w:rPr>
+          <w:rFonts w:ascii="Aparajita" w:hAnsi="Aparajita" w:cs="Aparajita"/>
+          <w:sz w:val="24"/>
+          <w:szCs w:val="24"/>
+        </w:rPr>
+        <w:t>ketinggian</w:t>
+      </w:r>
+      <w:proofErr w:type="spellEnd"/>
+      <w:r>
+        <w:rPr>
+          <w:rFonts w:ascii="Aparajita" w:hAnsi="Aparajita" w:cs="Aparajita"/>
+          <w:sz w:val="24"/>
+          <w:szCs w:val="24"/>
+        </w:rPr>
+        <w:t xml:space="preserve"> </w:t>
+      </w:r>
+      <w:proofErr w:type="spellStart"/>
+      <w:r>
+        <w:rPr>
+          <w:rFonts w:ascii="Aparajita" w:hAnsi="Aparajita" w:cs="Aparajita"/>
+          <w:sz w:val="24"/>
+          <w:szCs w:val="24"/>
+        </w:rPr>
+        <w:t>puncak</w:t>
+      </w:r>
+      <w:proofErr w:type="spellEnd"/>
+      <w:r>
+        <w:rPr>
+          <w:rFonts w:ascii="Aparajita" w:hAnsi="Aparajita" w:cs="Aparajita"/>
+          <w:sz w:val="24"/>
+          <w:szCs w:val="24"/>
+        </w:rPr>
+        <w:t xml:space="preserve"> </w:t>
+      </w:r>
+      <w:proofErr w:type="spellStart"/>
+      <w:r>
+        <w:rPr>
+          <w:rFonts w:ascii="Aparajita" w:hAnsi="Aparajita" w:cs="Aparajita"/>
+          <w:sz w:val="24"/>
+          <w:szCs w:val="24"/>
+        </w:rPr>
+        <w:t>tertinggi</w:t>
+      </w:r>
+      <w:proofErr w:type="spellEnd"/>
+      <w:r>
+        <w:rPr>
+          <w:rFonts w:ascii="Aparajita" w:hAnsi="Aparajita" w:cs="Aparajita"/>
+          <w:sz w:val="24"/>
+          <w:szCs w:val="24"/>
+        </w:rPr>
+        <w:t xml:space="preserve"> di </w:t>
+      </w:r>
+      <w:proofErr w:type="spellStart"/>
+      <w:r>
+        <w:rPr>
+          <w:rFonts w:ascii="Aparajita" w:hAnsi="Aparajita" w:cs="Aparajita"/>
+          <w:sz w:val="24"/>
+          <w:szCs w:val="24"/>
+        </w:rPr>
+        <w:t>dunia</w:t>
+      </w:r>
+      <w:proofErr w:type="spellEnd"/>
+      <w:r>
+        <w:rPr>
+          <w:rFonts w:ascii="Aparajita" w:hAnsi="Aparajita" w:cs="Aparajita"/>
+          <w:sz w:val="24"/>
+          <w:szCs w:val="24"/>
+        </w:rPr>
+        <w:t>, Mount Everest?</w:t>
       </w:r>
       <w:r>
         <w:rPr>
@@ -130,8 +376,20 @@
           <w:sz w:val="24"/>
           <w:szCs w:val="24"/>
         </w:rPr>
-        <w:t>8,848 Metres</w:t>
-      </w:r>
+        <w:t xml:space="preserve">8,848 </w:t>
+      </w:r>
+      <w:proofErr w:type="spellStart"/>
+      <w:r>
+        <w:rPr>
+          <w:rFonts w:ascii="Aparajita" w:hAnsi="Aparajita" w:cs="Aparajita"/>
+          <w:b/>
+          <w:color w:val="1F497D" w:themeColor="text2"/>
+          <w:sz w:val="24"/>
+          <w:szCs w:val="24"/>
+        </w:rPr>
+        <w:t>Metres</w:t>
+      </w:r>
+      <w:proofErr w:type="spellEnd"/>
       <w:r>
         <w:rPr>
           <w:rFonts w:ascii="Aparajita" w:hAnsi="Aparajita" w:cs="Aparajita"/>
@@ -163,7 +421,223 @@
           <w:sz w:val="24"/>
           <w:szCs w:val="24"/>
         </w:rPr>
-        <w:t>Adolf Hitler, Penguasa otoriter paling terkenal di dunia, meninggal karena dibunuh oleh Erwin Rommel, salah satu jenderalnya sendiri.</w:t>
+        <w:t xml:space="preserve">Adolf Hitler, </w:t>
+      </w:r>
+      <w:proofErr w:type="spellStart"/>
+      <w:r>
+        <w:rPr>
+          <w:rFonts w:ascii="Aparajita" w:hAnsi="Aparajita" w:cs="Aparajita"/>
+          <w:sz w:val="24"/>
+          <w:szCs w:val="24"/>
+        </w:rPr>
+        <w:t>Penguasa</w:t>
+      </w:r>
+      <w:proofErr w:type="spellEnd"/>
+      <w:r>
+        <w:rPr>
+          <w:rFonts w:ascii="Aparajita" w:hAnsi="Aparajita" w:cs="Aparajita"/>
+          <w:sz w:val="24"/>
+          <w:szCs w:val="24"/>
+        </w:rPr>
+        <w:t xml:space="preserve"> </w:t>
+      </w:r>
+      <w:proofErr w:type="spellStart"/>
+      <w:r>
+        <w:rPr>
+          <w:rFonts w:ascii="Aparajita" w:hAnsi="Aparajita" w:cs="Aparajita"/>
+          <w:sz w:val="24"/>
+          <w:szCs w:val="24"/>
+        </w:rPr>
+        <w:t>otoriter</w:t>
+      </w:r>
+      <w:proofErr w:type="spellEnd"/>
+      <w:r>
+        <w:rPr>
+          <w:rFonts w:ascii="Aparajita" w:hAnsi="Aparajita" w:cs="Aparajita"/>
+          <w:sz w:val="24"/>
+          <w:szCs w:val="24"/>
+        </w:rPr>
+        <w:t xml:space="preserve"> paling </w:t>
+      </w:r>
+      <w:proofErr w:type="spellStart"/>
+      <w:r>
+        <w:rPr>
+          <w:rFonts w:ascii="Aparajita" w:hAnsi="Aparajita" w:cs="Aparajita"/>
+          <w:sz w:val="24"/>
+          <w:szCs w:val="24"/>
+        </w:rPr>
+        <w:t>terkenal</w:t>
+      </w:r>
+      <w:proofErr w:type="spellEnd"/>
+      <w:r>
+        <w:rPr>
+          <w:rFonts w:ascii="Aparajita" w:hAnsi="Aparajita" w:cs="Aparajita"/>
+          <w:sz w:val="24"/>
+          <w:szCs w:val="24"/>
+        </w:rPr>
+        <w:t xml:space="preserve"> di </w:t>
+      </w:r>
+      <w:proofErr w:type="spellStart"/>
+      <w:r>
+        <w:rPr>
+          <w:rFonts w:ascii="Aparajita" w:hAnsi="Aparajita" w:cs="Aparajita"/>
+          <w:sz w:val="24"/>
+          <w:szCs w:val="24"/>
+        </w:rPr>
+        <w:t>dunia</w:t>
+      </w:r>
+      <w:proofErr w:type="spellEnd"/>
+      <w:r>
+        <w:rPr>
+          <w:rFonts w:ascii="Aparajita" w:hAnsi="Aparajita" w:cs="Aparajita"/>
+          <w:sz w:val="24"/>
+          <w:szCs w:val="24"/>
+        </w:rPr>
+        <w:t xml:space="preserve">, </w:t>
+      </w:r>
+      <w:proofErr w:type="spellStart"/>
+      <w:r>
+        <w:rPr>
+          <w:rFonts w:ascii="Aparajita" w:hAnsi="Aparajita" w:cs="Aparajita"/>
+          <w:sz w:val="24"/>
+          <w:szCs w:val="24"/>
+        </w:rPr>
+        <w:t>meninggal</w:t>
+      </w:r>
+      <w:proofErr w:type="spellEnd"/>
+      <w:r>
+        <w:rPr>
+          <w:rFonts w:ascii="Aparajita" w:hAnsi="Aparajita" w:cs="Aparajita"/>
+          <w:sz w:val="24"/>
+          <w:szCs w:val="24"/>
+        </w:rPr>
+        <w:t xml:space="preserve"> </w:t>
+      </w:r>
+      <w:proofErr w:type="spellStart"/>
+      <w:r>
+        <w:rPr>
+          <w:rFonts w:ascii="Aparajita" w:hAnsi="Aparajita" w:cs="Aparajita"/>
+          <w:sz w:val="24"/>
+          <w:szCs w:val="24"/>
+        </w:rPr>
+        <w:t>karena</w:t>
+      </w:r>
+      <w:proofErr w:type="spellEnd"/>
+      <w:r>
+        <w:rPr>
+          <w:rFonts w:ascii="Aparajita" w:hAnsi="Aparajita" w:cs="Aparajita"/>
+          <w:sz w:val="24"/>
+          <w:szCs w:val="24"/>
+        </w:rPr>
+        <w:t xml:space="preserve"> </w:t>
+      </w:r>
+      <w:proofErr w:type="spellStart"/>
+      <w:r>
+        <w:rPr>
+          <w:rFonts w:ascii="Aparajita" w:hAnsi="Aparajita" w:cs="Aparajita"/>
+          <w:sz w:val="24"/>
+          <w:szCs w:val="24"/>
+        </w:rPr>
+        <w:t>dibunuh</w:t>
+      </w:r>
+      <w:proofErr w:type="spellEnd"/>
+      <w:r>
+        <w:rPr>
+          <w:rFonts w:ascii="Aparajita" w:hAnsi="Aparajita" w:cs="Aparajita"/>
+          <w:sz w:val="24"/>
+          <w:szCs w:val="24"/>
+        </w:rPr>
+        <w:t xml:space="preserve"> </w:t>
+      </w:r>
+      <w:proofErr w:type="spellStart"/>
+      <w:r>
+        <w:rPr>
+          <w:rFonts w:ascii="Aparajita" w:hAnsi="Aparajita" w:cs="Aparajita"/>
+          <w:sz w:val="24"/>
+          <w:szCs w:val="24"/>
+        </w:rPr>
+        <w:t>oleh</w:t>
+      </w:r>
+      <w:proofErr w:type="spellEnd"/>
+      <w:r>
+        <w:rPr>
+          <w:rFonts w:ascii="Aparajita" w:hAnsi="Aparajita" w:cs="Aparajita"/>
+          <w:sz w:val="24"/>
+          <w:szCs w:val="24"/>
+        </w:rPr>
+        <w:t xml:space="preserve"> Erwin Rommel, </w:t>
+      </w:r>
+      <w:proofErr w:type="spellStart"/>
+      <w:r>
+        <w:rPr>
+          <w:rFonts w:ascii="Aparajita" w:hAnsi="Aparajita" w:cs="Aparajita"/>
+          <w:sz w:val="24"/>
+          <w:szCs w:val="24"/>
+        </w:rPr>
+        <w:t>salah</w:t>
+      </w:r>
+      <w:proofErr w:type="spellEnd"/>
+      <w:r>
+        <w:rPr>
+          <w:rFonts w:ascii="Aparajita" w:hAnsi="Aparajita" w:cs="Aparajita"/>
+          <w:sz w:val="24"/>
+          <w:szCs w:val="24"/>
+        </w:rPr>
+        <w:t xml:space="preserve"> </w:t>
+      </w:r>
+      <w:proofErr w:type="spellStart"/>
+      <w:r>
+        <w:rPr>
+          <w:rFonts w:ascii="Aparajita" w:hAnsi="Aparajita" w:cs="Aparajita"/>
+          <w:sz w:val="24"/>
+          <w:szCs w:val="24"/>
+        </w:rPr>
+        <w:t>satu</w:t>
+      </w:r>
+      <w:proofErr w:type="spellEnd"/>
+      <w:r>
+        <w:rPr>
+          <w:rFonts w:ascii="Aparajita" w:hAnsi="Aparajita" w:cs="Aparajita"/>
+          <w:sz w:val="24"/>
+          <w:szCs w:val="24"/>
+        </w:rPr>
+        <w:t xml:space="preserve"> </w:t>
+      </w:r>
+      <w:proofErr w:type="spellStart"/>
+      <w:r>
+        <w:rPr>
+          <w:rFonts w:ascii="Aparajita" w:hAnsi="Aparajita" w:cs="Aparajita"/>
+          <w:sz w:val="24"/>
+          <w:szCs w:val="24"/>
+        </w:rPr>
+        <w:t>jenderalnya</w:t>
+      </w:r>
+      <w:proofErr w:type="spellEnd"/>
+      <w:r>
+        <w:rPr>
+          <w:rFonts w:ascii="Aparajita" w:hAnsi="Aparajita" w:cs="Aparajita"/>
+          <w:sz w:val="24"/>
+          <w:szCs w:val="24"/>
+        </w:rPr>
+        <w:t xml:space="preserve"> </w:t>
+      </w:r>
+      <w:proofErr w:type="spellStart"/>
+      <w:r>
+        <w:rPr>
+          <w:rFonts w:ascii="Aparajita" w:hAnsi="Aparajita" w:cs="Aparajita"/>
+          <w:sz w:val="24"/>
+          <w:szCs w:val="24"/>
+        </w:rPr>
+        <w:t>sendiri</w:t>
+      </w:r>
+      <w:proofErr w:type="spellEnd"/>
+      <w:r>
+        <w:rPr>
+          <w:rFonts w:ascii="Aparajita" w:hAnsi="Aparajita" w:cs="Aparajita"/>
+          <w:sz w:val="24"/>
+          <w:szCs w:val="24"/>
+        </w:rPr>
+        <w:t>.</w:t>
       </w:r>
       <w:r>
         <w:rPr>
@@ -198,14 +672,70 @@
           <w:szCs w:val="24"/>
         </w:rPr>
       </w:pPr>
-      <w:r>
-        <w:rPr>
-          <w:rFonts w:ascii="Aparajita" w:hAnsi="Aparajita" w:cs="Aparajita"/>
-          <w:sz w:val="24"/>
-          <w:szCs w:val="24"/>
-        </w:rPr>
-        <w:t>Manakah Ruangan Kelas TI-A Sore Semester IV ?</w:t>
-      </w:r>
+      <w:proofErr w:type="spellStart"/>
+      <w:r>
+        <w:rPr>
+          <w:rFonts w:ascii="Aparajita" w:hAnsi="Aparajita" w:cs="Aparajita"/>
+          <w:sz w:val="24"/>
+          <w:szCs w:val="24"/>
+        </w:rPr>
+        <w:t>Manakah</w:t>
+      </w:r>
+      <w:proofErr w:type="spellEnd"/>
+      <w:r>
+        <w:rPr>
+          <w:rFonts w:ascii="Aparajita" w:hAnsi="Aparajita" w:cs="Aparajita"/>
+          <w:sz w:val="24"/>
+          <w:szCs w:val="24"/>
+        </w:rPr>
+        <w:t xml:space="preserve"> </w:t>
+      </w:r>
+      <w:proofErr w:type="spellStart"/>
+      <w:r>
+        <w:rPr>
+          <w:rFonts w:ascii="Aparajita" w:hAnsi="Aparajita" w:cs="Aparajita"/>
+          <w:sz w:val="24"/>
+          <w:szCs w:val="24"/>
+        </w:rPr>
+        <w:t>Ruangan</w:t>
+      </w:r>
+      <w:proofErr w:type="spellEnd"/>
+      <w:r>
+        <w:rPr>
+          <w:rFonts w:ascii="Aparajita" w:hAnsi="Aparajita" w:cs="Aparajita"/>
+          <w:sz w:val="24"/>
+          <w:szCs w:val="24"/>
+        </w:rPr>
+        <w:t xml:space="preserve"> </w:t>
+      </w:r>
+      <w:proofErr w:type="spellStart"/>
+      <w:r>
+        <w:rPr>
+          <w:rFonts w:ascii="Aparajita" w:hAnsi="Aparajita" w:cs="Aparajita"/>
+          <w:sz w:val="24"/>
+          <w:szCs w:val="24"/>
+        </w:rPr>
+        <w:t>Kelas</w:t>
+      </w:r>
+      <w:proofErr w:type="spellEnd"/>
+      <w:r>
+        <w:rPr>
+          <w:rFonts w:ascii="Aparajita" w:hAnsi="Aparajita" w:cs="Aparajita"/>
+          <w:sz w:val="24"/>
+          <w:szCs w:val="24"/>
+        </w:rPr>
+        <w:t xml:space="preserve"> TI-A Sore Semester </w:t>
+      </w:r>
+      <w:proofErr w:type="gramStart"/>
+      <w:r>
+        <w:rPr>
+          <w:rFonts w:ascii="Aparajita" w:hAnsi="Aparajita" w:cs="Aparajita"/>
+          <w:sz w:val="24"/>
+          <w:szCs w:val="24"/>
+        </w:rPr>
+        <w:t>IV ?</w:t>
+      </w:r>
+      <w:proofErr w:type="gramEnd"/>
       <w:r>
         <w:rPr>
           <w:rFonts w:ascii="Aparajita" w:hAnsi="Aparajita" w:cs="Aparajita"/>
@@ -254,8 +784,82 @@
           <w:sz w:val="24"/>
           <w:szCs w:val="24"/>
         </w:rPr>
-        <w:t xml:space="preserve"> 1 Joule setara dengan berapa kalori ?</w:t>
-      </w:r>
+        <w:t xml:space="preserve"> 1 Joule </w:t>
+      </w:r>
+      <w:proofErr w:type="spellStart"/>
+      <w:r>
+        <w:rPr>
+          <w:rFonts w:ascii="Aparajita" w:hAnsi="Aparajita" w:cs="Aparajita"/>
+          <w:sz w:val="24"/>
+          <w:szCs w:val="24"/>
+        </w:rPr>
+        <w:t>setara</w:t>
+      </w:r>
+      <w:proofErr w:type="spellEnd"/>
+      <w:r>
+        <w:rPr>
+          <w:rFonts w:ascii="Aparajita" w:hAnsi="Aparajita" w:cs="Aparajita"/>
+          <w:sz w:val="24"/>
+          <w:szCs w:val="24"/>
+        </w:rPr>
+        <w:t xml:space="preserve"> </w:t>
+      </w:r>
+      <w:proofErr w:type="spellStart"/>
+      <w:r>
+        <w:rPr>
+          <w:rFonts w:ascii="Aparajita" w:hAnsi="Aparajita" w:cs="Aparajita"/>
+          <w:sz w:val="24"/>
+          <w:szCs w:val="24"/>
+        </w:rPr>
+        <w:t>dengan</w:t>
+      </w:r>
+      <w:proofErr w:type="spellEnd"/>
+      <w:r>
+        <w:rPr>
+          <w:rFonts w:ascii="Aparajita" w:hAnsi="Aparajita" w:cs="Aparajita"/>
+          <w:sz w:val="24"/>
+          <w:szCs w:val="24"/>
+        </w:rPr>
+        <w:t xml:space="preserve"> </w:t>
+      </w:r>
+      <w:proofErr w:type="spellStart"/>
+      <w:r>
+        <w:rPr>
+          <w:rFonts w:ascii="Aparajita" w:hAnsi="Aparajita" w:cs="Aparajita"/>
+          <w:sz w:val="24"/>
+          <w:szCs w:val="24"/>
+        </w:rPr>
+        <w:t>berapa</w:t>
+      </w:r>
+      <w:proofErr w:type="spellEnd"/>
+      <w:r>
+        <w:rPr>
+          <w:rFonts w:ascii="Aparajita" w:hAnsi="Aparajita" w:cs="Aparajita"/>
+          <w:sz w:val="24"/>
+          <w:szCs w:val="24"/>
+        </w:rPr>
+        <w:t xml:space="preserve"> </w:t>
+      </w:r>
+      <w:proofErr w:type="spellStart"/>
+      <w:proofErr w:type="gramStart"/>
+      <w:r>
+        <w:rPr>
+          <w:rFonts w:ascii="Aparajita" w:hAnsi="Aparajita" w:cs="Aparajita"/>
+          <w:sz w:val="24"/>
+          <w:szCs w:val="24"/>
+        </w:rPr>
+        <w:t>kalori</w:t>
+      </w:r>
+      <w:proofErr w:type="spellEnd"/>
+      <w:r>
+        <w:rPr>
+          <w:rFonts w:ascii="Aparajita" w:hAnsi="Aparajita" w:cs="Aparajita"/>
+          <w:sz w:val="24"/>
+          <w:szCs w:val="24"/>
+        </w:rPr>
+        <w:t xml:space="preserve"> ?</w:t>
+      </w:r>
+      <w:proofErr w:type="gramEnd"/>
       <w:r>
         <w:rPr>
           <w:rFonts w:ascii="Aparajita" w:hAnsi="Aparajita" w:cs="Aparajita"/>
@@ -272,7 +876,29 @@
           <w:sz w:val="24"/>
           <w:szCs w:val="24"/>
         </w:rPr>
-        <w:t>0,24 kal – Multiple Choice</w:t>
+        <w:t xml:space="preserve">0,24 </w:t>
+      </w:r>
+      <w:proofErr w:type="spellStart"/>
+      <w:r>
+        <w:rPr>
+          <w:rFonts w:ascii="Aparajita" w:hAnsi="Aparajita" w:cs="Aparajita"/>
+          <w:b/>
+          <w:color w:val="92D050"/>
+          <w:sz w:val="24"/>
+          <w:szCs w:val="24"/>
+        </w:rPr>
+        <w:t>kal</w:t>
+      </w:r>
+      <w:proofErr w:type="spellEnd"/>
+      <w:r>
+        <w:rPr>
+          <w:rFonts w:ascii="Aparajita" w:hAnsi="Aparajita" w:cs="Aparajita"/>
+          <w:b/>
+          <w:color w:val="92D050"/>
+          <w:sz w:val="24"/>
+          <w:szCs w:val="24"/>
+        </w:rPr>
+        <w:t xml:space="preserve"> – Multiple Choice</w:t>
       </w:r>
     </w:p>
     <w:p>
@@ -289,13 +915,131 @@
           <w:szCs w:val="24"/>
         </w:rPr>
       </w:pPr>
-      <w:r>
-        <w:rPr>
-          <w:rFonts w:ascii="Aparajita" w:hAnsi="Aparajita" w:cs="Aparajita"/>
-          <w:sz w:val="24"/>
-          <w:szCs w:val="24"/>
-        </w:rPr>
-        <w:t>Apakah hobi karakter “Sandy Cheeks” dalam seri “Spongebob Squarepants”?</w:t>
+      <w:proofErr w:type="spellStart"/>
+      <w:r>
+        <w:rPr>
+          <w:rFonts w:ascii="Aparajita" w:hAnsi="Aparajita" w:cs="Aparajita"/>
+          <w:sz w:val="24"/>
+          <w:szCs w:val="24"/>
+        </w:rPr>
+        <w:t>Apakah</w:t>
+      </w:r>
+      <w:proofErr w:type="spellEnd"/>
+      <w:r>
+        <w:rPr>
+          <w:rFonts w:ascii="Aparajita" w:hAnsi="Aparajita" w:cs="Aparajita"/>
+          <w:sz w:val="24"/>
+          <w:szCs w:val="24"/>
+        </w:rPr>
+        <w:t xml:space="preserve"> </w:t>
+      </w:r>
+      <w:proofErr w:type="spellStart"/>
+      <w:r>
+        <w:rPr>
+          <w:rFonts w:ascii="Aparajita" w:hAnsi="Aparajita" w:cs="Aparajita"/>
+          <w:sz w:val="24"/>
+          <w:szCs w:val="24"/>
+        </w:rPr>
+        <w:t>hobi</w:t>
+      </w:r>
+      <w:proofErr w:type="spellEnd"/>
+      <w:r>
+        <w:rPr>
+          <w:rFonts w:ascii="Aparajita" w:hAnsi="Aparajita" w:cs="Aparajita"/>
+          <w:sz w:val="24"/>
+          <w:szCs w:val="24"/>
+        </w:rPr>
+        <w:t xml:space="preserve"> </w:t>
+      </w:r>
+      <w:proofErr w:type="spellStart"/>
+      <w:r>
+        <w:rPr>
+          <w:rFonts w:ascii="Aparajita" w:hAnsi="Aparajita" w:cs="Aparajita"/>
+          <w:sz w:val="24"/>
+          <w:szCs w:val="24"/>
+        </w:rPr>
+        <w:t>karakter</w:t>
+      </w:r>
+      <w:proofErr w:type="spellEnd"/>
+      <w:r>
+        <w:rPr>
+          <w:rFonts w:ascii="Aparajita" w:hAnsi="Aparajita" w:cs="Aparajita"/>
+          <w:sz w:val="24"/>
+          <w:szCs w:val="24"/>
+        </w:rPr>
+        <w:t xml:space="preserve"> “Sandy Cheeks” </w:t>
+      </w:r>
+      <w:proofErr w:type="spellStart"/>
+      <w:r>
+        <w:rPr>
+          <w:rFonts w:ascii="Aparajita" w:hAnsi="Aparajita" w:cs="Aparajita"/>
+          <w:sz w:val="24"/>
+          <w:szCs w:val="24"/>
+        </w:rPr>
+        <w:t>dalam</w:t>
+      </w:r>
+      <w:proofErr w:type="spellEnd"/>
+      <w:r>
+        <w:rPr>
+          <w:rFonts w:ascii="Aparajita" w:hAnsi="Aparajita" w:cs="Aparajita"/>
+          <w:sz w:val="24"/>
+          <w:szCs w:val="24"/>
+        </w:rPr>
+        <w:t xml:space="preserve"> </w:t>
+      </w:r>
+      <w:proofErr w:type="spellStart"/>
+      <w:r>
+        <w:rPr>
+          <w:rFonts w:ascii="Aparajita" w:hAnsi="Aparajita" w:cs="Aparajita"/>
+          <w:sz w:val="24"/>
+          <w:szCs w:val="24"/>
+        </w:rPr>
+        <w:t>seri</w:t>
+      </w:r>
+      <w:proofErr w:type="spellEnd"/>
+      <w:r>
+        <w:rPr>
+          <w:rFonts w:ascii="Aparajita" w:hAnsi="Aparajita" w:cs="Aparajita"/>
+          <w:sz w:val="24"/>
+          <w:szCs w:val="24"/>
+        </w:rPr>
+        <w:t xml:space="preserve"> “</w:t>
+      </w:r>
+      <w:proofErr w:type="spellStart"/>
+      <w:r>
+        <w:rPr>
+          <w:rFonts w:ascii="Aparajita" w:hAnsi="Aparajita" w:cs="Aparajita"/>
+          <w:sz w:val="24"/>
+          <w:szCs w:val="24"/>
+        </w:rPr>
+        <w:t>Spongebob</w:t>
+      </w:r>
+      <w:proofErr w:type="spellEnd"/>
+      <w:r>
+        <w:rPr>
+          <w:rFonts w:ascii="Aparajita" w:hAnsi="Aparajita" w:cs="Aparajita"/>
+          <w:sz w:val="24"/>
+          <w:szCs w:val="24"/>
+        </w:rPr>
+        <w:t xml:space="preserve"> </w:t>
+      </w:r>
+      <w:proofErr w:type="spellStart"/>
+      <w:r>
+        <w:rPr>
+          <w:rFonts w:ascii="Aparajita" w:hAnsi="Aparajita" w:cs="Aparajita"/>
+          <w:sz w:val="24"/>
+          <w:szCs w:val="24"/>
+        </w:rPr>
+        <w:t>Squarepants</w:t>
+      </w:r>
+      <w:proofErr w:type="spellEnd"/>
+      <w:r>
+        <w:rPr>
+          <w:rFonts w:ascii="Aparajita" w:hAnsi="Aparajita" w:cs="Aparajita"/>
+          <w:sz w:val="24"/>
+          <w:szCs w:val="24"/>
+        </w:rPr>
+        <w:t>”?</w:t>
       </w:r>
       <w:r>
         <w:rPr>
@@ -336,7 +1080,97 @@
           <w:sz w:val="24"/>
           <w:szCs w:val="24"/>
         </w:rPr>
-        <w:t>James Watt adalah penemu Listrik pertama di dunia.</w:t>
+        <w:t xml:space="preserve">James Watt </w:t>
+      </w:r>
+      <w:proofErr w:type="spellStart"/>
+      <w:r>
+        <w:rPr>
+          <w:rFonts w:ascii="Aparajita" w:hAnsi="Aparajita" w:cs="Aparajita"/>
+          <w:sz w:val="24"/>
+          <w:szCs w:val="24"/>
+        </w:rPr>
+        <w:t>adalah</w:t>
+      </w:r>
+      <w:proofErr w:type="spellEnd"/>
+      <w:r>
+        <w:rPr>
+          <w:rFonts w:ascii="Aparajita" w:hAnsi="Aparajita" w:cs="Aparajita"/>
+          <w:sz w:val="24"/>
+          <w:szCs w:val="24"/>
+        </w:rPr>
+        <w:t xml:space="preserve"> </w:t>
+      </w:r>
+      <w:proofErr w:type="spellStart"/>
+      <w:r>
+        <w:rPr>
+          <w:rFonts w:ascii="Aparajita" w:hAnsi="Aparajita" w:cs="Aparajita"/>
+          <w:sz w:val="24"/>
+          <w:szCs w:val="24"/>
+        </w:rPr>
+        <w:t>penemu</w:t>
+      </w:r>
+      <w:proofErr w:type="spellEnd"/>
+      <w:r>
+        <w:rPr>
+          <w:rFonts w:ascii="Aparajita" w:hAnsi="Aparajita" w:cs="Aparajita"/>
+          <w:sz w:val="24"/>
+          <w:szCs w:val="24"/>
+        </w:rPr>
+        <w:t xml:space="preserve"> </w:t>
+      </w:r>
+      <w:proofErr w:type="spellStart"/>
+      <w:r>
+        <w:rPr>
+          <w:rFonts w:ascii="Aparajita" w:hAnsi="Aparajita" w:cs="Aparajita"/>
+          <w:sz w:val="24"/>
+          <w:szCs w:val="24"/>
+        </w:rPr>
+        <w:t>Listrik</w:t>
+      </w:r>
+      <w:proofErr w:type="spellEnd"/>
+      <w:r>
+        <w:rPr>
+          <w:rFonts w:ascii="Aparajita" w:hAnsi="Aparajita" w:cs="Aparajita"/>
+          <w:sz w:val="24"/>
+          <w:szCs w:val="24"/>
+        </w:rPr>
+        <w:t xml:space="preserve"> </w:t>
+      </w:r>
+      <w:proofErr w:type="spellStart"/>
+      <w:r>
+        <w:rPr>
+          <w:rFonts w:ascii="Aparajita" w:hAnsi="Aparajita" w:cs="Aparajita"/>
+          <w:sz w:val="24"/>
+          <w:szCs w:val="24"/>
+        </w:rPr>
+        <w:t>pertama</w:t>
+      </w:r>
+      <w:proofErr w:type="spellEnd"/>
+      <w:r>
+        <w:rPr>
+          <w:rFonts w:ascii="Aparajita" w:hAnsi="Aparajita" w:cs="Aparajita"/>
+          <w:sz w:val="24"/>
+          <w:szCs w:val="24"/>
+        </w:rPr>
+        <w:t xml:space="preserve"> di </w:t>
+      </w:r>
+      <w:proofErr w:type="spellStart"/>
+      <w:r>
+        <w:rPr>
+          <w:rFonts w:ascii="Aparajita" w:hAnsi="Aparajita" w:cs="Aparajita"/>
+          <w:sz w:val="24"/>
+          <w:szCs w:val="24"/>
+        </w:rPr>
+        <w:t>dunia</w:t>
+      </w:r>
+      <w:proofErr w:type="spellEnd"/>
+      <w:r>
+        <w:rPr>
+          <w:rFonts w:ascii="Aparajita" w:hAnsi="Aparajita" w:cs="Aparajita"/>
+          <w:sz w:val="24"/>
+          <w:szCs w:val="24"/>
+        </w:rPr>
+        <w:t>.</w:t>
       </w:r>
       <w:r>
         <w:rPr>
@@ -356,8 +1190,6 @@
         </w:rPr>
         <w:t>False – True / False Question</w:t>
       </w:r>
-      <w:bookmarkStart w:id="0" w:name="_GoBack"/>
-      <w:bookmarkEnd w:id="0"/>
     </w:p>
     <w:p>
       <w:pPr>
@@ -373,21 +1205,95 @@
           <w:szCs w:val="24"/>
         </w:rPr>
       </w:pPr>
-      <w:r>
-        <w:rPr>
-          <w:rFonts w:ascii="Aparajita" w:hAnsi="Aparajita" w:cs="Aparajita"/>
-          <w:sz w:val="24"/>
-          <w:szCs w:val="24"/>
-        </w:rPr>
-        <w:t xml:space="preserve">Berapa Jumlah Pemain </w:t>
-      </w:r>
-      <w:r>
-        <w:rPr>
-          <w:rFonts w:ascii="Aparajita" w:hAnsi="Aparajita" w:cs="Aparajita"/>
-          <w:sz w:val="24"/>
-          <w:szCs w:val="24"/>
-        </w:rPr>
-        <w:t>dalam permainan Ice Hockey?</w:t>
+      <w:proofErr w:type="spellStart"/>
+      <w:r>
+        <w:rPr>
+          <w:rFonts w:ascii="Aparajita" w:hAnsi="Aparajita" w:cs="Aparajita"/>
+          <w:sz w:val="24"/>
+          <w:szCs w:val="24"/>
+        </w:rPr>
+        <w:t>Berapa</w:t>
+      </w:r>
+      <w:proofErr w:type="spellEnd"/>
+      <w:r>
+        <w:rPr>
+          <w:rFonts w:ascii="Aparajita" w:hAnsi="Aparajita" w:cs="Aparajita"/>
+          <w:sz w:val="24"/>
+          <w:szCs w:val="24"/>
+        </w:rPr>
+        <w:t xml:space="preserve"> </w:t>
+      </w:r>
+      <w:proofErr w:type="spellStart"/>
+      <w:r>
+        <w:rPr>
+          <w:rFonts w:ascii="Aparajita" w:hAnsi="Aparajita" w:cs="Aparajita"/>
+          <w:sz w:val="24"/>
+          <w:szCs w:val="24"/>
+        </w:rPr>
+        <w:t>Jumlah</w:t>
+      </w:r>
+      <w:proofErr w:type="spellEnd"/>
+      <w:r>
+        <w:rPr>
+          <w:rFonts w:ascii="Aparajita" w:hAnsi="Aparajita" w:cs="Aparajita"/>
+          <w:sz w:val="24"/>
+          <w:szCs w:val="24"/>
+        </w:rPr>
+        <w:t xml:space="preserve"> </w:t>
+      </w:r>
+      <w:proofErr w:type="spellStart"/>
+      <w:r>
+        <w:rPr>
+          <w:rFonts w:ascii="Aparajita" w:hAnsi="Aparajita" w:cs="Aparajita"/>
+          <w:sz w:val="24"/>
+          <w:szCs w:val="24"/>
+        </w:rPr>
+        <w:t>Pemain</w:t>
+      </w:r>
+      <w:proofErr w:type="spellEnd"/>
+      <w:r>
+        <w:rPr>
+          <w:rFonts w:ascii="Aparajita" w:hAnsi="Aparajita" w:cs="Aparajita"/>
+          <w:sz w:val="24"/>
+          <w:szCs w:val="24"/>
+        </w:rPr>
+        <w:t xml:space="preserve"> </w:t>
+      </w:r>
+      <w:proofErr w:type="spellStart"/>
+      <w:r>
+        <w:rPr>
+          <w:rFonts w:ascii="Aparajita" w:hAnsi="Aparajita" w:cs="Aparajita"/>
+          <w:sz w:val="24"/>
+          <w:szCs w:val="24"/>
+        </w:rPr>
+        <w:t>dalam</w:t>
+      </w:r>
+      <w:proofErr w:type="spellEnd"/>
+      <w:r>
+        <w:rPr>
+          <w:rFonts w:ascii="Aparajita" w:hAnsi="Aparajita" w:cs="Aparajita"/>
+          <w:sz w:val="24"/>
+          <w:szCs w:val="24"/>
+        </w:rPr>
+        <w:t xml:space="preserve"> </w:t>
+      </w:r>
+      <w:proofErr w:type="spellStart"/>
+      <w:r>
+        <w:rPr>
+          <w:rFonts w:ascii="Aparajita" w:hAnsi="Aparajita" w:cs="Aparajita"/>
+          <w:sz w:val="24"/>
+          <w:szCs w:val="24"/>
+        </w:rPr>
+        <w:t>permainan</w:t>
+      </w:r>
+      <w:proofErr w:type="spellEnd"/>
+      <w:r>
+        <w:rPr>
+          <w:rFonts w:ascii="Aparajita" w:hAnsi="Aparajita" w:cs="Aparajita"/>
+          <w:sz w:val="24"/>
+          <w:szCs w:val="24"/>
+        </w:rPr>
+        <w:t xml:space="preserve"> Ice Hockey?</w:t>
       </w:r>
       <w:r>
         <w:rPr>
@@ -422,14 +1328,88 @@
           <w:szCs w:val="24"/>
         </w:rPr>
       </w:pPr>
-      <w:r>
-        <w:rPr>
-          <w:rFonts w:ascii="Aparajita" w:hAnsi="Aparajita" w:cs="Aparajita"/>
-          <w:sz w:val="24"/>
-          <w:szCs w:val="24"/>
-        </w:rPr>
-        <w:t>Manakah di bawah ini yang mengandung C ?</w:t>
-      </w:r>
+      <w:proofErr w:type="spellStart"/>
+      <w:r>
+        <w:rPr>
+          <w:rFonts w:ascii="Aparajita" w:hAnsi="Aparajita" w:cs="Aparajita"/>
+          <w:sz w:val="24"/>
+          <w:szCs w:val="24"/>
+        </w:rPr>
+        <w:t>Manakah</w:t>
+      </w:r>
+      <w:proofErr w:type="spellEnd"/>
+      <w:r>
+        <w:rPr>
+          <w:rFonts w:ascii="Aparajita" w:hAnsi="Aparajita" w:cs="Aparajita"/>
+          <w:sz w:val="24"/>
+          <w:szCs w:val="24"/>
+        </w:rPr>
+        <w:t xml:space="preserve"> di </w:t>
+      </w:r>
+      <w:proofErr w:type="spellStart"/>
+      <w:r>
+        <w:rPr>
+          <w:rFonts w:ascii="Aparajita" w:hAnsi="Aparajita" w:cs="Aparajita"/>
+          <w:sz w:val="24"/>
+          <w:szCs w:val="24"/>
+        </w:rPr>
+        <w:t>bawah</w:t>
+      </w:r>
+      <w:proofErr w:type="spellEnd"/>
+      <w:r>
+        <w:rPr>
+          <w:rFonts w:ascii="Aparajita" w:hAnsi="Aparajita" w:cs="Aparajita"/>
+          <w:sz w:val="24"/>
+          <w:szCs w:val="24"/>
+        </w:rPr>
+        <w:t xml:space="preserve"> </w:t>
+      </w:r>
+      <w:proofErr w:type="spellStart"/>
+      <w:r>
+        <w:rPr>
+          <w:rFonts w:ascii="Aparajita" w:hAnsi="Aparajita" w:cs="Aparajita"/>
+          <w:sz w:val="24"/>
+          <w:szCs w:val="24"/>
+        </w:rPr>
+        <w:t>ini</w:t>
+      </w:r>
+      <w:proofErr w:type="spellEnd"/>
+      <w:r>
+        <w:rPr>
+          <w:rFonts w:ascii="Aparajita" w:hAnsi="Aparajita" w:cs="Aparajita"/>
+          <w:sz w:val="24"/>
+          <w:szCs w:val="24"/>
+        </w:rPr>
+        <w:t xml:space="preserve"> yang </w:t>
+      </w:r>
+      <w:proofErr w:type="spellStart"/>
+      <w:r>
+        <w:rPr>
+          <w:rFonts w:ascii="Aparajita" w:hAnsi="Aparajita" w:cs="Aparajita"/>
+          <w:sz w:val="24"/>
+          <w:szCs w:val="24"/>
+        </w:rPr>
+        <w:t>mengandung</w:t>
+      </w:r>
+      <w:proofErr w:type="spellEnd"/>
+      <w:r>
+        <w:rPr>
+          <w:rFonts w:ascii="Aparajita" w:hAnsi="Aparajita" w:cs="Aparajita"/>
+          <w:sz w:val="24"/>
+          <w:szCs w:val="24"/>
+        </w:rPr>
+        <w:t xml:space="preserve"> </w:t>
+      </w:r>
+      <w:proofErr w:type="gramStart"/>
+      <w:r>
+        <w:rPr>
+          <w:rFonts w:ascii="Aparajita" w:hAnsi="Aparajita" w:cs="Aparajita"/>
+          <w:sz w:val="24"/>
+          <w:szCs w:val="24"/>
+        </w:rPr>
+        <w:t>C ?</w:t>
+      </w:r>
+      <w:proofErr w:type="gramEnd"/>
       <w:r>
         <w:rPr>
           <w:rFonts w:ascii="Aparajita" w:hAnsi="Aparajita" w:cs="Aparajita"/>
@@ -438,6 +1418,7 @@
         </w:rPr>
         <w:br/>
       </w:r>
+      <w:proofErr w:type="spellStart"/>
       <w:r>
         <w:rPr>
           <w:rFonts w:ascii="Aparajita" w:hAnsi="Aparajita" w:cs="Aparajita"/>
@@ -446,7 +1427,18 @@
           <w:sz w:val="24"/>
           <w:szCs w:val="24"/>
         </w:rPr>
-        <w:t>Jeruk – Multiple Choice</w:t>
+        <w:t>Jeruk</w:t>
+      </w:r>
+      <w:proofErr w:type="spellEnd"/>
+      <w:r>
+        <w:rPr>
+          <w:rFonts w:ascii="Aparajita" w:hAnsi="Aparajita" w:cs="Aparajita"/>
+          <w:b/>
+          <w:color w:val="92D050"/>
+          <w:sz w:val="24"/>
+          <w:szCs w:val="24"/>
+        </w:rPr>
+        <w:t xml:space="preserve"> – Multiple Choice</w:t>
       </w:r>
     </w:p>
     <w:p>
@@ -463,14 +1455,240 @@
           <w:szCs w:val="24"/>
         </w:rPr>
       </w:pPr>
-      <w:r>
-        <w:rPr>
-          <w:rFonts w:ascii="Aparajita" w:hAnsi="Aparajita" w:cs="Aparajita"/>
-          <w:sz w:val="24"/>
-          <w:szCs w:val="24"/>
-        </w:rPr>
-        <w:t>Pada tahun berapakah film “The Avengers” rilis untuk pertama kalinya?</w:t>
-      </w:r>
+      <w:proofErr w:type="spellStart"/>
+      <w:r>
+        <w:rPr>
+          <w:rFonts w:ascii="Aparajita" w:hAnsi="Aparajita" w:cs="Aparajita"/>
+          <w:sz w:val="24"/>
+          <w:szCs w:val="24"/>
+        </w:rPr>
+        <w:t>Pada</w:t>
+      </w:r>
+      <w:proofErr w:type="spellEnd"/>
+      <w:r>
+        <w:rPr>
+          <w:rFonts w:ascii="Aparajita" w:hAnsi="Aparajita" w:cs="Aparajita"/>
+          <w:sz w:val="24"/>
+          <w:szCs w:val="24"/>
+        </w:rPr>
+        <w:t xml:space="preserve"> </w:t>
+      </w:r>
+      <w:proofErr w:type="spellStart"/>
+      <w:r>
+        <w:rPr>
+          <w:rFonts w:ascii="Aparajita" w:hAnsi="Aparajita" w:cs="Aparajita"/>
+          <w:sz w:val="24"/>
+          <w:szCs w:val="24"/>
+        </w:rPr>
+        <w:t>tahun</w:t>
+      </w:r>
+      <w:proofErr w:type="spellEnd"/>
+      <w:r>
+        <w:rPr>
+          <w:rFonts w:ascii="Aparajita" w:hAnsi="Aparajita" w:cs="Aparajita"/>
+          <w:sz w:val="24"/>
+          <w:szCs w:val="24"/>
+        </w:rPr>
+        <w:t xml:space="preserve"> </w:t>
+      </w:r>
+      <w:proofErr w:type="spellStart"/>
+      <w:r>
+        <w:rPr>
+          <w:rFonts w:ascii="Aparajita" w:hAnsi="Aparajita" w:cs="Aparajita"/>
+          <w:sz w:val="24"/>
+          <w:szCs w:val="24"/>
+        </w:rPr>
+        <w:t>berapakah</w:t>
+      </w:r>
+      <w:proofErr w:type="spellEnd"/>
+      <w:r>
+        <w:rPr>
+          <w:rFonts w:ascii="Aparajita" w:hAnsi="Aparajita" w:cs="Aparajita"/>
+          <w:sz w:val="24"/>
+          <w:szCs w:val="24"/>
+        </w:rPr>
+        <w:t xml:space="preserve"> film “</w:t>
+      </w:r>
+      <w:r>
+        <w:rPr>
+          <w:rFonts w:ascii="Aparajita" w:hAnsi="Aparajita" w:cs="Aparajita"/>
+          <w:sz w:val="24"/>
+          <w:szCs w:val="24"/>
+        </w:rPr>
+        <w:t xml:space="preserve">Wall-E”, yang </w:t>
+      </w:r>
+      <w:proofErr w:type="spellStart"/>
+      <w:r>
+        <w:rPr>
+          <w:rFonts w:ascii="Aparajita" w:hAnsi="Aparajita" w:cs="Aparajita"/>
+          <w:sz w:val="24"/>
+          <w:szCs w:val="24"/>
+        </w:rPr>
+        <w:t>merupakan</w:t>
+      </w:r>
+      <w:proofErr w:type="spellEnd"/>
+      <w:r>
+        <w:rPr>
+          <w:rFonts w:ascii="Aparajita" w:hAnsi="Aparajita" w:cs="Aparajita"/>
+          <w:sz w:val="24"/>
+          <w:szCs w:val="24"/>
+        </w:rPr>
+        <w:t xml:space="preserve"> </w:t>
+      </w:r>
+      <w:proofErr w:type="spellStart"/>
+      <w:r>
+        <w:rPr>
+          <w:rFonts w:ascii="Aparajita" w:hAnsi="Aparajita" w:cs="Aparajita"/>
+          <w:sz w:val="24"/>
+          <w:szCs w:val="24"/>
+        </w:rPr>
+        <w:t>hasil</w:t>
+      </w:r>
+      <w:proofErr w:type="spellEnd"/>
+      <w:r>
+        <w:rPr>
+          <w:rFonts w:ascii="Aparajita" w:hAnsi="Aparajita" w:cs="Aparajita"/>
+          <w:sz w:val="24"/>
+          <w:szCs w:val="24"/>
+        </w:rPr>
+        <w:t xml:space="preserve"> </w:t>
+      </w:r>
+      <w:proofErr w:type="spellStart"/>
+      <w:r>
+        <w:rPr>
+          <w:rFonts w:ascii="Aparajita" w:hAnsi="Aparajita" w:cs="Aparajita"/>
+          <w:sz w:val="24"/>
+          <w:szCs w:val="24"/>
+        </w:rPr>
+        <w:t>kolaborasi</w:t>
+      </w:r>
+      <w:proofErr w:type="spellEnd"/>
+      <w:r>
+        <w:rPr>
+          <w:rFonts w:ascii="Aparajita" w:hAnsi="Aparajita" w:cs="Aparajita"/>
+          <w:sz w:val="24"/>
+          <w:szCs w:val="24"/>
+        </w:rPr>
+        <w:t xml:space="preserve"> </w:t>
+      </w:r>
+      <w:proofErr w:type="spellStart"/>
+      <w:r>
+        <w:rPr>
+          <w:rFonts w:ascii="Aparajita" w:hAnsi="Aparajita" w:cs="Aparajita"/>
+          <w:sz w:val="24"/>
+          <w:szCs w:val="24"/>
+        </w:rPr>
+        <w:t>dari</w:t>
+      </w:r>
+      <w:proofErr w:type="spellEnd"/>
+      <w:r>
+        <w:rPr>
+          <w:rFonts w:ascii="Aparajita" w:hAnsi="Aparajita" w:cs="Aparajita"/>
+          <w:sz w:val="24"/>
+          <w:szCs w:val="24"/>
+        </w:rPr>
+        <w:t xml:space="preserve"> Disney </w:t>
+      </w:r>
+      <w:proofErr w:type="spellStart"/>
+      <w:r>
+        <w:rPr>
+          <w:rFonts w:ascii="Aparajita" w:hAnsi="Aparajita" w:cs="Aparajita"/>
+          <w:sz w:val="24"/>
+          <w:szCs w:val="24"/>
+        </w:rPr>
+        <w:t>dan</w:t>
+      </w:r>
+      <w:proofErr w:type="spellEnd"/>
+      <w:r>
+        <w:rPr>
+          <w:rFonts w:ascii="Aparajita" w:hAnsi="Aparajita" w:cs="Aparajita"/>
+          <w:sz w:val="24"/>
+          <w:szCs w:val="24"/>
+        </w:rPr>
+        <w:t xml:space="preserve"> Pixar,</w:t>
+      </w:r>
+      <w:r>
+        <w:rPr>
+          <w:rFonts w:ascii="Aparajita" w:hAnsi="Aparajita" w:cs="Aparajita"/>
+          <w:sz w:val="24"/>
+          <w:szCs w:val="24"/>
+        </w:rPr>
+        <w:t xml:space="preserve"> </w:t>
+      </w:r>
+      <w:proofErr w:type="spellStart"/>
+      <w:r>
+        <w:rPr>
+          <w:rFonts w:ascii="Aparajita" w:hAnsi="Aparajita" w:cs="Aparajita"/>
+          <w:sz w:val="24"/>
+          <w:szCs w:val="24"/>
+        </w:rPr>
+        <w:t>rilis</w:t>
+      </w:r>
+      <w:proofErr w:type="spellEnd"/>
+      <w:r>
+        <w:rPr>
+          <w:rFonts w:ascii="Aparajita" w:hAnsi="Aparajita" w:cs="Aparajita"/>
+          <w:sz w:val="24"/>
+          <w:szCs w:val="24"/>
+        </w:rPr>
+        <w:t xml:space="preserve"> </w:t>
+      </w:r>
+      <w:proofErr w:type="spellStart"/>
+      <w:r>
+        <w:rPr>
+          <w:rFonts w:ascii="Aparajita" w:hAnsi="Aparajita" w:cs="Aparajita"/>
+          <w:sz w:val="24"/>
+          <w:szCs w:val="24"/>
+        </w:rPr>
+        <w:t>untuk</w:t>
+      </w:r>
+      <w:proofErr w:type="spellEnd"/>
+      <w:r>
+        <w:rPr>
+          <w:rFonts w:ascii="Aparajita" w:hAnsi="Aparajita" w:cs="Aparajita"/>
+          <w:sz w:val="24"/>
+          <w:szCs w:val="24"/>
+        </w:rPr>
+        <w:t xml:space="preserve"> </w:t>
+      </w:r>
+      <w:proofErr w:type="spellStart"/>
+      <w:r>
+        <w:rPr>
+          <w:rFonts w:ascii="Aparajita" w:hAnsi="Aparajita" w:cs="Aparajita"/>
+          <w:sz w:val="24"/>
+          <w:szCs w:val="24"/>
+        </w:rPr>
+        <w:t>pertama</w:t>
+      </w:r>
+      <w:proofErr w:type="spellEnd"/>
+      <w:r>
+        <w:rPr>
+          <w:rFonts w:ascii="Aparajita" w:hAnsi="Aparajita" w:cs="Aparajita"/>
+          <w:sz w:val="24"/>
+          <w:szCs w:val="24"/>
+        </w:rPr>
+        <w:t xml:space="preserve"> </w:t>
+      </w:r>
+      <w:proofErr w:type="spellStart"/>
+      <w:r>
+        <w:rPr>
+          <w:rFonts w:ascii="Aparajita" w:hAnsi="Aparajita" w:cs="Aparajita"/>
+          <w:sz w:val="24"/>
+          <w:szCs w:val="24"/>
+        </w:rPr>
+        <w:t>kalinya</w:t>
+      </w:r>
+      <w:proofErr w:type="spellEnd"/>
+      <w:r>
+        <w:rPr>
+          <w:rFonts w:ascii="Aparajita" w:hAnsi="Aparajita" w:cs="Aparajita"/>
+          <w:sz w:val="24"/>
+          <w:szCs w:val="24"/>
+        </w:rPr>
+        <w:t>?</w:t>
+      </w:r>
+      <w:bookmarkStart w:id="0" w:name="_GoBack"/>
+      <w:bookmarkEnd w:id="0"/>
       <w:r>
         <w:rPr>
           <w:rFonts w:ascii="Aparajita" w:hAnsi="Aparajita" w:cs="Aparajita"/>
@@ -487,7 +1705,27 @@
           <w:sz w:val="24"/>
           <w:szCs w:val="24"/>
         </w:rPr>
-        <w:t>2012 – Value Estimation</w:t>
+        <w:t>20</w:t>
+      </w:r>
+      <w:r>
+        <w:rPr>
+          <w:rFonts w:ascii="Aparajita" w:hAnsi="Aparajita" w:cs="Aparajita"/>
+          <w:b/>
+          <w:color w:val="1F497D" w:themeColor="text2"/>
+          <w:sz w:val="24"/>
+          <w:szCs w:val="24"/>
+        </w:rPr>
+        <w:t>08</w:t>
+      </w:r>
+      <w:r>
+        <w:rPr>
+          <w:rFonts w:ascii="Aparajita" w:hAnsi="Aparajita" w:cs="Aparajita"/>
+          <w:b/>
+          <w:color w:val="1F497D" w:themeColor="text2"/>
+          <w:sz w:val="24"/>
+          <w:szCs w:val="24"/>
+        </w:rPr>
+        <w:t xml:space="preserve"> – Value Estimation</w:t>
       </w:r>
     </w:p>
     <w:sectPr>

</xml_diff>